<commit_message>
Add subtopics to policy topics.
</commit_message>
<xml_diff>
--- a/POLICY_IMPLICATIONS.docx
+++ b/POLICY_IMPLICATIONS.docx
@@ -8,18 +8,18 @@
           <w:rFonts w:ascii="Garamond" w:hAnsi="Garamond"/>
           <w:b/>
           <w:bCs/>
-          <w:sz w:val="28"/>
-          <w:szCs w:val="28"/>
-          <w:lang w:val="en-US"/>
-        </w:rPr>
-      </w:pPr>
-      <w:r>
-        <w:rPr>
-          <w:rFonts w:ascii="Garamond" w:hAnsi="Garamond"/>
-          <w:b/>
-          <w:bCs/>
-          <w:sz w:val="28"/>
-          <w:szCs w:val="28"/>
+          <w:sz w:val="32"/>
+          <w:szCs w:val="32"/>
+          <w:lang w:val="en-US"/>
+        </w:rPr>
+      </w:pPr>
+      <w:r>
+        <w:rPr>
+          <w:rFonts w:ascii="Garamond" w:hAnsi="Garamond"/>
+          <w:b/>
+          <w:bCs/>
+          <w:sz w:val="32"/>
+          <w:szCs w:val="32"/>
           <w:lang w:val="en-US"/>
         </w:rPr>
         <w:t>POLICY IMPLICATIONS</w:t>
@@ -110,18 +110,18 @@
           <w:rFonts w:ascii="Garamond" w:hAnsi="Garamond"/>
           <w:b/>
           <w:bCs/>
-          <w:sz w:val="28"/>
-          <w:szCs w:val="28"/>
-          <w:lang w:val="en-US"/>
-        </w:rPr>
-      </w:pPr>
-      <w:r>
-        <w:rPr>
-          <w:rFonts w:ascii="Garamond" w:hAnsi="Garamond"/>
-          <w:b/>
-          <w:bCs/>
-          <w:sz w:val="28"/>
-          <w:szCs w:val="28"/>
+          <w:sz w:val="32"/>
+          <w:szCs w:val="32"/>
+          <w:lang w:val="en-US"/>
+        </w:rPr>
+      </w:pPr>
+      <w:r>
+        <w:rPr>
+          <w:rFonts w:ascii="Garamond" w:hAnsi="Garamond"/>
+          <w:b/>
+          <w:bCs/>
+          <w:sz w:val="32"/>
+          <w:szCs w:val="32"/>
           <w:lang w:val="en-US"/>
         </w:rPr>
         <w:t>Inadequacy of market solutions</w:t>
@@ -231,18 +231,18 @@
           <w:rFonts w:ascii="Garamond" w:hAnsi="Garamond"/>
           <w:b/>
           <w:bCs/>
-          <w:sz w:val="28"/>
-          <w:szCs w:val="28"/>
-          <w:lang w:val="en-US"/>
-        </w:rPr>
-      </w:pPr>
-      <w:r>
-        <w:rPr>
-          <w:rFonts w:ascii="Garamond" w:hAnsi="Garamond"/>
-          <w:b/>
-          <w:bCs/>
-          <w:sz w:val="28"/>
-          <w:szCs w:val="28"/>
+          <w:sz w:val="32"/>
+          <w:szCs w:val="32"/>
+          <w:lang w:val="en-US"/>
+        </w:rPr>
+      </w:pPr>
+      <w:r>
+        <w:rPr>
+          <w:rFonts w:ascii="Garamond" w:hAnsi="Garamond"/>
+          <w:b/>
+          <w:bCs/>
+          <w:sz w:val="32"/>
+          <w:szCs w:val="32"/>
           <w:lang w:val="en-US"/>
         </w:rPr>
         <w:t>Soft Paternalism</w:t>
@@ -676,7 +676,17 @@
           <w:szCs w:val="28"/>
           <w:lang w:val="en-US"/>
         </w:rPr>
-        <w:t>As mentioned in the Handbook of Behavioral Economics: “</w:t>
+        <w:t xml:space="preserve">As mentioned in the Handbook of Behavioral Economics: </w:t>
+      </w:r>
+      <w:bookmarkStart w:id="0" w:name="OLE_LINK1"/>
+      <w:r>
+        <w:rPr>
+          <w:rFonts w:ascii="Garamond" w:hAnsi="Garamond"/>
+          <w:sz w:val="28"/>
+          <w:szCs w:val="28"/>
+          <w:lang w:val="en-US"/>
+        </w:rPr>
+        <w:t>“</w:t>
       </w:r>
       <w:r>
         <w:rPr>
@@ -820,7 +830,19 @@
           <w:szCs w:val="28"/>
           <w:lang w:val="en-GB"/>
         </w:rPr>
-        <w:t>market that would help naive consumers avoid overdraft fees, simply because it reduces</w:t>
+        <w:t xml:space="preserve">market that would help naive consumers avoid overdraft fees, simply because </w:t>
+      </w:r>
+      <w:r>
+        <w:rPr>
+          <w:rFonts w:ascii="Garamond" w:hAnsi="Garamond"/>
+          <w:i/>
+          <w:iCs/>
+          <w:sz w:val="28"/>
+          <w:szCs w:val="28"/>
+          <w:lang w:val="en-GB"/>
+        </w:rPr>
+        <w:lastRenderedPageBreak/>
+        <w:t>it reduces</w:t>
       </w:r>
       <w:r>
         <w:rPr>
@@ -842,19 +864,7 @@
           <w:szCs w:val="28"/>
           <w:lang w:val="en-GB"/>
         </w:rPr>
-        <w:t>the cross-subsidy to more sophisticated consumers (especially in reverse-</w:t>
-      </w:r>
-      <w:r>
-        <w:rPr>
-          <w:rFonts w:ascii="Garamond" w:hAnsi="Garamond"/>
-          <w:i/>
-          <w:iCs/>
-          <w:sz w:val="28"/>
-          <w:szCs w:val="28"/>
-          <w:lang w:val="en-GB"/>
-        </w:rPr>
-        <w:lastRenderedPageBreak/>
-        <w:t>Robin-Hoodlike</w:t>
+        <w:t>the cross-subsidy to more sophisticated consumers (especially in reverse-Robin-Hoodlike</w:t>
       </w:r>
       <w:r>
         <w:rPr>
@@ -932,6 +942,7 @@
         <w:t>”</w:t>
       </w:r>
     </w:p>
+    <w:bookmarkEnd w:id="0"/>
     <w:p>
       <w:pPr>
         <w:pStyle w:val="ListParagraph"/>
@@ -1013,18 +1024,18 @@
           <w:rFonts w:ascii="Garamond" w:hAnsi="Garamond"/>
           <w:b/>
           <w:bCs/>
-          <w:sz w:val="28"/>
-          <w:szCs w:val="28"/>
-          <w:lang w:val="en-US"/>
-        </w:rPr>
-      </w:pPr>
-      <w:r>
-        <w:rPr>
-          <w:rFonts w:ascii="Garamond" w:hAnsi="Garamond"/>
-          <w:b/>
-          <w:bCs/>
-          <w:sz w:val="28"/>
-          <w:szCs w:val="28"/>
+          <w:sz w:val="32"/>
+          <w:szCs w:val="32"/>
+          <w:lang w:val="en-US"/>
+        </w:rPr>
+      </w:pPr>
+      <w:r>
+        <w:rPr>
+          <w:rFonts w:ascii="Garamond" w:hAnsi="Garamond"/>
+          <w:b/>
+          <w:bCs/>
+          <w:sz w:val="32"/>
+          <w:szCs w:val="32"/>
           <w:lang w:val="en-US"/>
         </w:rPr>
         <w:t>Disclosure and consumer education</w:t>
@@ -1173,6 +1184,85 @@
         </w:rPr>
         <w:t xml:space="preserve">. </w:t>
       </w:r>
+      <w:r>
+        <w:rPr>
+          <w:rFonts w:ascii="Garamond" w:hAnsi="Garamond"/>
+          <w:i/>
+          <w:iCs/>
+          <w:sz w:val="28"/>
+          <w:szCs w:val="28"/>
+          <w:lang w:val="en-GB"/>
+        </w:rPr>
+        <w:t>A notable exception is Bar-Gill and Ferrari (2010). They point out that</w:t>
+      </w:r>
+      <w:r>
+        <w:rPr>
+          <w:rFonts w:ascii="Garamond" w:hAnsi="Garamond"/>
+          <w:i/>
+          <w:iCs/>
+          <w:sz w:val="28"/>
+          <w:szCs w:val="28"/>
+          <w:lang w:val="en-GB"/>
+        </w:rPr>
+        <w:t xml:space="preserve"> </w:t>
+      </w:r>
+      <w:r>
+        <w:rPr>
+          <w:rFonts w:ascii="Garamond" w:hAnsi="Garamond"/>
+          <w:i/>
+          <w:iCs/>
+          <w:sz w:val="28"/>
+          <w:szCs w:val="28"/>
+          <w:lang w:val="en-GB"/>
+        </w:rPr>
+        <w:t>existing disclosure requirements in the US and the EU almost exclusively focus on</w:t>
+      </w:r>
+    </w:p>
+    <w:p>
+      <w:pPr>
+        <w:rPr>
+          <w:rFonts w:ascii="Garamond" w:hAnsi="Garamond"/>
+          <w:i/>
+          <w:iCs/>
+          <w:sz w:val="28"/>
+          <w:szCs w:val="28"/>
+          <w:lang w:val="en-GB"/>
+        </w:rPr>
+      </w:pPr>
+      <w:r>
+        <w:rPr>
+          <w:rFonts w:ascii="Garamond" w:hAnsi="Garamond"/>
+          <w:i/>
+          <w:iCs/>
+          <w:sz w:val="28"/>
+          <w:szCs w:val="28"/>
+          <w:lang w:val="en-GB"/>
+        </w:rPr>
+        <w:t>attributes of the product or contract offered. This kind of disclosure is not helpful for</w:t>
+      </w:r>
+    </w:p>
+    <w:p>
+      <w:pPr>
+        <w:rPr>
+          <w:rFonts w:ascii="Garamond" w:hAnsi="Garamond"/>
+          <w:i/>
+          <w:iCs/>
+          <w:sz w:val="28"/>
+          <w:szCs w:val="28"/>
+          <w:lang w:val="en-GB"/>
+        </w:rPr>
+      </w:pPr>
+      <w:r>
+        <w:rPr>
+          <w:rFonts w:ascii="Garamond" w:hAnsi="Garamond"/>
+          <w:i/>
+          <w:iCs/>
+          <w:sz w:val="28"/>
+          <w:szCs w:val="28"/>
+          <w:lang w:val="en-GB"/>
+        </w:rPr>
+        <w:t xml:space="preserve">consumers who </w:t>
+      </w:r>
       <w:proofErr w:type="spellStart"/>
       <w:r>
         <w:rPr>
@@ -1183,7 +1273,7 @@
           <w:szCs w:val="28"/>
           <w:lang w:val="en-GB"/>
         </w:rPr>
-        <w:t>A</w:t>
+        <w:t>mispredict</w:t>
       </w:r>
       <w:proofErr w:type="spellEnd"/>
       <w:r>
@@ -1195,98 +1285,6 @@
           <w:szCs w:val="28"/>
           <w:lang w:val="en-GB"/>
         </w:rPr>
-        <w:t xml:space="preserve"> notable exception is Bar-Gill and Ferrari (2010). They point out that</w:t>
-      </w:r>
-      <w:r>
-        <w:rPr>
-          <w:rFonts w:ascii="Garamond" w:hAnsi="Garamond"/>
-          <w:i/>
-          <w:iCs/>
-          <w:sz w:val="28"/>
-          <w:szCs w:val="28"/>
-          <w:lang w:val="en-GB"/>
-        </w:rPr>
-        <w:t xml:space="preserve"> </w:t>
-      </w:r>
-      <w:r>
-        <w:rPr>
-          <w:rFonts w:ascii="Garamond" w:hAnsi="Garamond"/>
-          <w:i/>
-          <w:iCs/>
-          <w:sz w:val="28"/>
-          <w:szCs w:val="28"/>
-          <w:lang w:val="en-GB"/>
-        </w:rPr>
-        <w:t>existing disclosure requirements in the US and the EU almost exclusively focus on</w:t>
-      </w:r>
-    </w:p>
-    <w:p>
-      <w:pPr>
-        <w:rPr>
-          <w:rFonts w:ascii="Garamond" w:hAnsi="Garamond"/>
-          <w:i/>
-          <w:iCs/>
-          <w:sz w:val="28"/>
-          <w:szCs w:val="28"/>
-          <w:lang w:val="en-GB"/>
-        </w:rPr>
-      </w:pPr>
-      <w:r>
-        <w:rPr>
-          <w:rFonts w:ascii="Garamond" w:hAnsi="Garamond"/>
-          <w:i/>
-          <w:iCs/>
-          <w:sz w:val="28"/>
-          <w:szCs w:val="28"/>
-          <w:lang w:val="en-GB"/>
-        </w:rPr>
-        <w:t>attributes of the product or contract offered. This kind of disclosure is not helpful for</w:t>
-      </w:r>
-    </w:p>
-    <w:p>
-      <w:pPr>
-        <w:rPr>
-          <w:rFonts w:ascii="Garamond" w:hAnsi="Garamond"/>
-          <w:i/>
-          <w:iCs/>
-          <w:sz w:val="28"/>
-          <w:szCs w:val="28"/>
-          <w:lang w:val="en-GB"/>
-        </w:rPr>
-      </w:pPr>
-      <w:r>
-        <w:rPr>
-          <w:rFonts w:ascii="Garamond" w:hAnsi="Garamond"/>
-          <w:i/>
-          <w:iCs/>
-          <w:sz w:val="28"/>
-          <w:szCs w:val="28"/>
-          <w:lang w:val="en-GB"/>
-        </w:rPr>
-        <w:t xml:space="preserve">consumers who </w:t>
-      </w:r>
-      <w:proofErr w:type="spellStart"/>
-      <w:r>
-        <w:rPr>
-          <w:rFonts w:ascii="Garamond" w:hAnsi="Garamond"/>
-          <w:i/>
-          <w:iCs/>
-          <w:sz w:val="28"/>
-          <w:szCs w:val="28"/>
-          <w:lang w:val="en-GB"/>
-        </w:rPr>
-        <w:t>mispredict</w:t>
-      </w:r>
-      <w:proofErr w:type="spellEnd"/>
-      <w:r>
-        <w:rPr>
-          <w:rFonts w:ascii="Garamond" w:hAnsi="Garamond"/>
-          <w:i/>
-          <w:iCs/>
-          <w:sz w:val="28"/>
-          <w:szCs w:val="28"/>
-          <w:lang w:val="en-GB"/>
-        </w:rPr>
         <w:t xml:space="preserve"> their own product use, a frequent mistake in the applications</w:t>
       </w:r>
     </w:p>
@@ -1559,6 +1557,53 @@
         </w:rPr>
         <w:t xml:space="preserve"> contract or eases the switch between companies would increase the competition and the lower prices for new deals.</w:t>
       </w:r>
+    </w:p>
+    <w:p>
+      <w:pPr>
+        <w:rPr>
+          <w:rFonts w:ascii="Garamond" w:hAnsi="Garamond"/>
+          <w:sz w:val="28"/>
+          <w:szCs w:val="28"/>
+          <w:lang w:val="en-GB"/>
+        </w:rPr>
+      </w:pPr>
+    </w:p>
+    <w:p>
+      <w:pPr>
+        <w:rPr>
+          <w:rFonts w:ascii="Garamond" w:hAnsi="Garamond"/>
+          <w:b/>
+          <w:bCs/>
+          <w:i/>
+          <w:iCs/>
+          <w:sz w:val="28"/>
+          <w:szCs w:val="28"/>
+          <w:lang w:val="en-US"/>
+        </w:rPr>
+      </w:pPr>
+      <w:r>
+        <w:rPr>
+          <w:rFonts w:ascii="Garamond" w:hAnsi="Garamond"/>
+          <w:b/>
+          <w:bCs/>
+          <w:i/>
+          <w:iCs/>
+          <w:sz w:val="28"/>
+          <w:szCs w:val="28"/>
+          <w:lang w:val="en-US"/>
+        </w:rPr>
+        <w:t>Negative side-effects of education</w:t>
+      </w:r>
+    </w:p>
+    <w:p>
+      <w:pPr>
+        <w:rPr>
+          <w:rFonts w:ascii="Garamond" w:hAnsi="Garamond"/>
+          <w:sz w:val="28"/>
+          <w:szCs w:val="28"/>
+          <w:lang w:val="en-GB"/>
+        </w:rPr>
+      </w:pPr>
     </w:p>
     <w:p>
       <w:pPr>
@@ -1689,18 +1734,18 @@
           <w:rFonts w:ascii="Garamond" w:hAnsi="Garamond"/>
           <w:b/>
           <w:bCs/>
-          <w:sz w:val="28"/>
-          <w:szCs w:val="28"/>
-          <w:lang w:val="en-US"/>
-        </w:rPr>
-      </w:pPr>
-      <w:r>
-        <w:rPr>
-          <w:rFonts w:ascii="Garamond" w:hAnsi="Garamond"/>
-          <w:b/>
-          <w:bCs/>
-          <w:sz w:val="28"/>
-          <w:szCs w:val="28"/>
+          <w:sz w:val="32"/>
+          <w:szCs w:val="32"/>
+          <w:lang w:val="en-US"/>
+        </w:rPr>
+      </w:pPr>
+      <w:r>
+        <w:rPr>
+          <w:rFonts w:ascii="Garamond" w:hAnsi="Garamond"/>
+          <w:b/>
+          <w:bCs/>
+          <w:sz w:val="32"/>
+          <w:szCs w:val="32"/>
           <w:lang w:val="en-US"/>
         </w:rPr>
         <w:t>Regulation contracts or firm conduct</w:t>
@@ -1712,18 +1757,99 @@
           <w:rFonts w:ascii="Garamond" w:hAnsi="Garamond"/>
           <w:b/>
           <w:bCs/>
-          <w:sz w:val="28"/>
-          <w:szCs w:val="28"/>
-          <w:lang w:val="en-US"/>
-        </w:rPr>
-      </w:pPr>
-      <w:r>
-        <w:rPr>
-          <w:rFonts w:ascii="Garamond" w:hAnsi="Garamond"/>
-          <w:b/>
-          <w:bCs/>
-          <w:sz w:val="28"/>
-          <w:szCs w:val="28"/>
+          <w:i/>
+          <w:iCs/>
+          <w:sz w:val="28"/>
+          <w:szCs w:val="28"/>
+          <w:lang w:val="en-US"/>
+        </w:rPr>
+      </w:pPr>
+      <w:r>
+        <w:rPr>
+          <w:rFonts w:ascii="Garamond" w:hAnsi="Garamond"/>
+          <w:b/>
+          <w:bCs/>
+          <w:i/>
+          <w:iCs/>
+          <w:sz w:val="28"/>
+          <w:szCs w:val="28"/>
+          <w:lang w:val="en-US"/>
+        </w:rPr>
+        <w:t>Regulating exploitative features</w:t>
+      </w:r>
+    </w:p>
+    <w:p>
+      <w:pPr>
+        <w:rPr>
+          <w:rFonts w:ascii="Garamond" w:hAnsi="Garamond"/>
+          <w:b/>
+          <w:bCs/>
+          <w:i/>
+          <w:iCs/>
+          <w:sz w:val="28"/>
+          <w:szCs w:val="28"/>
+          <w:lang w:val="en-US"/>
+        </w:rPr>
+      </w:pPr>
+      <w:r>
+        <w:rPr>
+          <w:rFonts w:ascii="Garamond" w:hAnsi="Garamond"/>
+          <w:b/>
+          <w:bCs/>
+          <w:i/>
+          <w:iCs/>
+          <w:sz w:val="28"/>
+          <w:szCs w:val="28"/>
+          <w:lang w:val="en-US"/>
+        </w:rPr>
+        <w:t>Changing sellers’ incentives</w:t>
+      </w:r>
+    </w:p>
+    <w:p>
+      <w:pPr>
+        <w:rPr>
+          <w:rFonts w:ascii="Garamond" w:hAnsi="Garamond"/>
+          <w:b/>
+          <w:bCs/>
+          <w:i/>
+          <w:iCs/>
+          <w:sz w:val="28"/>
+          <w:szCs w:val="28"/>
+          <w:lang w:val="en-US"/>
+        </w:rPr>
+      </w:pPr>
+      <w:r>
+        <w:rPr>
+          <w:rFonts w:ascii="Garamond" w:hAnsi="Garamond"/>
+          <w:b/>
+          <w:bCs/>
+          <w:i/>
+          <w:iCs/>
+          <w:sz w:val="28"/>
+          <w:szCs w:val="28"/>
+          <w:lang w:val="en-US"/>
+        </w:rPr>
+        <w:t>Political economy of regulation</w:t>
+      </w:r>
+    </w:p>
+    <w:p>
+      <w:pPr>
+        <w:rPr>
+          <w:rFonts w:ascii="Garamond" w:hAnsi="Garamond"/>
+          <w:b/>
+          <w:bCs/>
+          <w:sz w:val="32"/>
+          <w:szCs w:val="32"/>
+          <w:lang w:val="en-US"/>
+        </w:rPr>
+      </w:pPr>
+      <w:r>
+        <w:rPr>
+          <w:rFonts w:ascii="Garamond" w:hAnsi="Garamond"/>
+          <w:b/>
+          <w:bCs/>
+          <w:sz w:val="32"/>
+          <w:szCs w:val="32"/>
           <w:lang w:val="en-US"/>
         </w:rPr>
         <w:t>Modifying classical policy approaches and recommendations</w:t>
@@ -1735,23 +1861,154 @@
           <w:rFonts w:ascii="Garamond" w:hAnsi="Garamond"/>
           <w:b/>
           <w:bCs/>
-          <w:sz w:val="28"/>
-          <w:szCs w:val="28"/>
-          <w:lang w:val="en-US"/>
-        </w:rPr>
-      </w:pPr>
-    </w:p>
-    <w:p>
-      <w:pPr>
-        <w:rPr>
-          <w:rFonts w:ascii="Garamond" w:hAnsi="Garamond"/>
-          <w:b/>
-          <w:bCs/>
-          <w:sz w:val="28"/>
-          <w:szCs w:val="28"/>
-          <w:lang w:val="en-US"/>
-        </w:rPr>
-      </w:pPr>
+          <w:i/>
+          <w:iCs/>
+          <w:sz w:val="28"/>
+          <w:szCs w:val="28"/>
+          <w:lang w:val="en-GB"/>
+        </w:rPr>
+      </w:pPr>
+      <w:r>
+        <w:rPr>
+          <w:rFonts w:ascii="Garamond" w:hAnsi="Garamond"/>
+          <w:b/>
+          <w:bCs/>
+          <w:i/>
+          <w:iCs/>
+          <w:sz w:val="28"/>
+          <w:szCs w:val="28"/>
+          <w:lang w:val="en-GB"/>
+        </w:rPr>
+        <w:t>Questioning inferences about anti-competitive practices</w:t>
+      </w:r>
+    </w:p>
+    <w:p>
+      <w:pPr>
+        <w:rPr>
+          <w:rFonts w:ascii="Garamond" w:hAnsi="Garamond"/>
+          <w:b/>
+          <w:bCs/>
+          <w:i/>
+          <w:iCs/>
+          <w:sz w:val="28"/>
+          <w:szCs w:val="28"/>
+          <w:lang w:val="en-US"/>
+        </w:rPr>
+      </w:pPr>
+      <w:r>
+        <w:rPr>
+          <w:rFonts w:ascii="Garamond" w:hAnsi="Garamond"/>
+          <w:b/>
+          <w:bCs/>
+          <w:i/>
+          <w:iCs/>
+          <w:sz w:val="28"/>
+          <w:szCs w:val="28"/>
+          <w:lang w:val="en-US"/>
+        </w:rPr>
+        <w:t>Insurance</w:t>
+      </w:r>
+    </w:p>
+    <w:p>
+      <w:pPr>
+        <w:rPr>
+          <w:rFonts w:ascii="Garamond" w:hAnsi="Garamond"/>
+          <w:b/>
+          <w:bCs/>
+          <w:i/>
+          <w:iCs/>
+          <w:sz w:val="28"/>
+          <w:szCs w:val="28"/>
+          <w:lang w:val="en-US"/>
+        </w:rPr>
+      </w:pPr>
+      <w:r>
+        <w:rPr>
+          <w:rFonts w:ascii="Garamond" w:hAnsi="Garamond"/>
+          <w:b/>
+          <w:bCs/>
+          <w:i/>
+          <w:iCs/>
+          <w:sz w:val="28"/>
+          <w:szCs w:val="28"/>
+          <w:lang w:val="en-US"/>
+        </w:rPr>
+        <w:t>Privacy</w:t>
+      </w:r>
+    </w:p>
+    <w:p>
+      <w:pPr>
+        <w:rPr>
+          <w:rFonts w:ascii="Garamond" w:hAnsi="Garamond"/>
+          <w:b/>
+          <w:bCs/>
+          <w:i/>
+          <w:iCs/>
+          <w:sz w:val="28"/>
+          <w:szCs w:val="28"/>
+          <w:lang w:val="en-US"/>
+        </w:rPr>
+      </w:pPr>
+      <w:r>
+        <w:rPr>
+          <w:rFonts w:ascii="Garamond" w:hAnsi="Garamond"/>
+          <w:b/>
+          <w:bCs/>
+          <w:i/>
+          <w:iCs/>
+          <w:sz w:val="28"/>
+          <w:szCs w:val="28"/>
+          <w:lang w:val="en-US"/>
+        </w:rPr>
+        <w:t>Benefits from product variety</w:t>
+      </w:r>
+    </w:p>
+    <w:p>
+      <w:pPr>
+        <w:rPr>
+          <w:rFonts w:ascii="Garamond" w:hAnsi="Garamond"/>
+          <w:b/>
+          <w:bCs/>
+          <w:sz w:val="32"/>
+          <w:szCs w:val="32"/>
+          <w:lang w:val="en-US"/>
+        </w:rPr>
+      </w:pPr>
+    </w:p>
+    <w:p>
+      <w:pPr>
+        <w:rPr>
+          <w:rFonts w:ascii="Garamond" w:hAnsi="Garamond"/>
+          <w:b/>
+          <w:bCs/>
+          <w:sz w:val="28"/>
+          <w:szCs w:val="28"/>
+          <w:lang w:val="en-US"/>
+        </w:rPr>
+      </w:pPr>
+    </w:p>
+    <w:p>
+      <w:pPr>
+        <w:rPr>
+          <w:rFonts w:ascii="Garamond" w:hAnsi="Garamond"/>
+          <w:b/>
+          <w:bCs/>
+          <w:sz w:val="28"/>
+          <w:szCs w:val="28"/>
+          <w:lang w:val="en-US"/>
+        </w:rPr>
+      </w:pPr>
+      <w:r>
+        <w:rPr>
+          <w:rFonts w:ascii="Garamond" w:hAnsi="Garamond"/>
+          <w:b/>
+          <w:bCs/>
+          <w:sz w:val="28"/>
+          <w:szCs w:val="28"/>
+          <w:lang w:val="en-US"/>
+        </w:rPr>
+        <w:t>References</w:t>
+      </w:r>
     </w:p>
     <w:p>
       <w:pPr>

</xml_diff>